<commit_message>
Week 14 day 2
</commit_message>
<xml_diff>
--- a/assets/.docx
+++ b/assets/.docx
@@ -403,7 +403,7 @@
     </w:lvl>
   </w:abstractNum>
   <w:abstractNum w:abstractNumId="990">
-    <w:nsid w:val="9c8496fc"/>
+    <w:nsid w:val="83bf084c"/>
     <w:multiLevelType w:val="multilevel"/>
     <w:lvl w:ilvl="0">
       <w:numFmt w:val="bullet"/>
@@ -484,7 +484,7 @@
     </w:lvl>
   </w:abstractNum>
   <w:abstractNum w:abstractNumId="991">
-    <w:nsid w:val="8fdd6f8e"/>
+    <w:nsid w:val="8c981713"/>
     <w:multiLevelType w:val="multilevel"/>
     <w:lvl w:ilvl="0">
       <w:numFmt w:val="bullet"/>

</xml_diff>